<commit_message>
Validated UI Designs Sprint 2 Explanation
</commit_message>
<xml_diff>
--- a/Product-Documents/UI-Designs/UI Design Explanation Sprint 2.docx
+++ b/Product-Documents/UI-Designs/UI Design Explanation Sprint 2.docx
@@ -39,6 +39,7 @@
         <w:rPr>
           <w:b/>
           <w:bCs/>
+          <w:noProof/>
           <w:sz w:val="32"/>
           <w:szCs w:val="32"/>
           <w:u w:val="single"/>
@@ -290,7 +291,13 @@
     </w:p>
     <w:p>
       <w:r>
-        <w:t>We updated our design for the UI to move away from the simplistic, easy colour scheme and more towards a colourful and interesting design. This should help the enjoyment of the users, as the previous design was too boring to be used on an interactive game. By using bright colours and a cartoon style, it should interest the user</w:t>
+        <w:t>We updated our design for the UI to move away from the simplistic, easy colour scheme and more towards a colourful and interesting design</w:t>
+      </w:r>
+      <w:r>
+        <w:t>, following our meeting with Matt</w:t>
+      </w:r>
+      <w:r>
+        <w:t>. This should help the enjoyment of the users, as the previous design was too boring to be used on an interactive game. By using bright colours and a cartoon style, it should interest the user</w:t>
       </w:r>
       <w:r>
         <w:t xml:space="preserve"> and interest them more in the game. The main function of the application is to lead the user around the campus in a fun and interactive way and by making the application more fun to look at, this should help make it more fun to use as well.</w:t>
@@ -335,15 +342,7 @@
     </w:p>
     <w:p>
       <w:r>
-        <w:t xml:space="preserve">On the welcome page, we clearly separated the different sections for the user to register and log back in. This should prevent confusion and ensure that it is straightforward and simple to use. There will also be a button at the top of the page for admins to log in. This will be clear enough for the gamekeepers who will need to use </w:t>
-      </w:r>
-      <w:proofErr w:type="gramStart"/>
-      <w:r>
-        <w:t>it, but</w:t>
-      </w:r>
-      <w:proofErr w:type="gramEnd"/>
-      <w:r>
-        <w:t xml:space="preserve"> will also be small enough that the standard users won’t accidentally click on it.</w:t>
+        <w:t>On the welcome page, we clearly separated the different sections for the user to register and log back in. This should prevent confusion and ensure that it is straightforward and simple to use. There will also be a button at the top of the page for admins to log in. This will be clear enough for the gamekeepers who will need to use it, but will also be small enough that the standard users won’t accidentally click on it.</w:t>
       </w:r>
     </w:p>
     <w:p/>
@@ -439,6 +438,9 @@
         </w:rPr>
       </w:pPr>
       <w:r>
+        <w:rPr>
+          <w:noProof/>
+        </w:rPr>
         <w:drawing>
           <wp:anchor distT="0" distB="0" distL="114300" distR="114300" simplePos="0" relativeHeight="251662336" behindDoc="0" locked="0" layoutInCell="1" allowOverlap="1" wp14:anchorId="23E8BDF7" wp14:editId="60C9AEB6">
             <wp:simplePos x="0" y="0"/>
@@ -538,53 +540,49 @@
           <w:u w:val="single"/>
         </w:rPr>
         <w:lastRenderedPageBreak/>
-        <w:t>Ma</w:t>
+        <w:t>Map</w:t>
+      </w:r>
+    </w:p>
+    <w:p>
+      <w:r>
+        <w:t>The map page will also be very simple, containing only a large map of the university followed by the list of locations and a checkbox for if they’ve been completed. This is done once again to stop any extra confusion to the teams using the app.</w:t>
+      </w:r>
+    </w:p>
+    <w:p/>
+    <w:p>
+      <w:pPr>
+        <w:rPr>
+          <w:sz w:val="26"/>
+          <w:szCs w:val="26"/>
+          <w:u w:val="single"/>
+        </w:rPr>
+      </w:pPr>
+      <w:r>
+        <w:rPr>
+          <w:sz w:val="26"/>
+          <w:szCs w:val="26"/>
+          <w:u w:val="single"/>
+        </w:rPr>
+        <w:t>Admin/Gamekeeper</w:t>
+      </w:r>
+    </w:p>
+    <w:p>
+      <w:r>
+        <w:t xml:space="preserve">The admin login </w:t>
+      </w:r>
+      <w:r>
+        <w:t>pages,</w:t>
+      </w:r>
+      <w:r>
+        <w:t xml:space="preserve"> and gamekeeper dashboard</w:t>
+      </w:r>
+      <w:r>
+        <w:t>,</w:t>
       </w:r>
       <w:bookmarkStart w:id="0" w:name="_GoBack"/>
       <w:bookmarkEnd w:id="0"/>
       <w:r>
-        <w:rPr>
-          <w:sz w:val="26"/>
-          <w:szCs w:val="26"/>
-          <w:u w:val="single"/>
-        </w:rPr>
-        <w:t>p</w:t>
-      </w:r>
-    </w:p>
-    <w:p>
-      <w:r>
-        <w:t>The map page will also be very simple, containing only a large map of the university followed by the list of locations and a checkbox for if they’ve been completed. This is done once again to stop any extra confusion to the teams using the app.</w:t>
-      </w:r>
-    </w:p>
-    <w:p/>
-    <w:p>
-      <w:pPr>
-        <w:rPr>
-          <w:sz w:val="26"/>
-          <w:szCs w:val="26"/>
-          <w:u w:val="single"/>
-        </w:rPr>
-      </w:pPr>
-      <w:r>
-        <w:rPr>
-          <w:sz w:val="26"/>
-          <w:szCs w:val="26"/>
-          <w:u w:val="single"/>
-        </w:rPr>
-        <w:t>Admin/Gamekeeper</w:t>
-      </w:r>
-    </w:p>
-    <w:p>
-      <w:r>
-        <w:t xml:space="preserve">The admin login </w:t>
-      </w:r>
-      <w:proofErr w:type="gramStart"/>
-      <w:r>
-        <w:t>pages</w:t>
-      </w:r>
-      <w:proofErr w:type="gramEnd"/>
-      <w:r>
-        <w:t xml:space="preserve"> and gamekeeper dashboard will be optimised for use on a desktop PC or laptop, as these will be the primary devices that these pages are used on. Therefore, they will utilise the wider screen and landscape pattern to full effect.</w:t>
+        <w:t xml:space="preserve"> will be optimised for use on a desktop PC or laptop, as these will be the primary devices that these pages are used on. Therefore, they will utilise the wider screen and landscape pattern to full effect.</w:t>
       </w:r>
     </w:p>
     <w:p>

</xml_diff>

<commit_message>
Display QR codes to admin
</commit_message>
<xml_diff>
--- a/Product-Documents/UI-Designs/UI Design Explanation Sprint 2.docx
+++ b/Product-Documents/UI-Designs/UI Design Explanation Sprint 2.docx
@@ -39,6 +39,7 @@
         <w:rPr>
           <w:b/>
           <w:bCs/>
+          <w:noProof/>
           <w:sz w:val="32"/>
           <w:szCs w:val="32"/>
           <w:u w:val="single"/>
@@ -439,6 +440,9 @@
         </w:rPr>
       </w:pPr>
       <w:r>
+        <w:rPr>
+          <w:noProof/>
+        </w:rPr>
         <w:drawing>
           <wp:anchor distT="0" distB="0" distL="114300" distR="114300" simplePos="0" relativeHeight="251662336" behindDoc="0" locked="0" layoutInCell="1" allowOverlap="1" wp14:anchorId="23E8BDF7" wp14:editId="60C9AEB6">
             <wp:simplePos x="0" y="0"/>
@@ -538,61 +542,111 @@
           <w:u w:val="single"/>
         </w:rPr>
         <w:lastRenderedPageBreak/>
-        <w:t>Ma</w:t>
+        <w:t>Map</w:t>
+      </w:r>
+    </w:p>
+    <w:p>
+      <w:r>
+        <w:t>The map page will also be very simple, containing only a large map of the university followed by the list of locations and a checkbox for if they’ve been completed. This is done once again to stop any extra confusion to the teams using the app.</w:t>
+      </w:r>
+    </w:p>
+    <w:p/>
+    <w:p>
+      <w:pPr>
+        <w:rPr>
+          <w:sz w:val="26"/>
+          <w:szCs w:val="26"/>
+          <w:u w:val="single"/>
+        </w:rPr>
+      </w:pPr>
+      <w:r>
+        <w:rPr>
+          <w:sz w:val="26"/>
+          <w:szCs w:val="26"/>
+          <w:u w:val="single"/>
+        </w:rPr>
+        <w:t>Admin/Gamekeeper</w:t>
+      </w:r>
+    </w:p>
+    <w:p>
+      <w:r>
+        <w:t xml:space="preserve">The admin login </w:t>
+      </w:r>
+      <w:proofErr w:type="gramStart"/>
+      <w:r>
+        <w:t>pages</w:t>
+      </w:r>
+      <w:proofErr w:type="gramEnd"/>
+      <w:r>
+        <w:t xml:space="preserve"> and gamekeeper dashboard will be optimised for use on a desktop PC or laptop, as these will be the primary devices that these pages are used on. Therefore, they will utilise the wider screen and landscape pattern to full effect.</w:t>
+      </w:r>
+    </w:p>
+    <w:p>
+      <w:r>
+        <w:t>On the gamekeeper dashboard, the buttons and actions that they can do are down the left-hand side and easily accessible. Alongside these will be the list of teams in the current game and their progress in the game, as shown by the letters that they have collected. This means that once a game has been fully set up, the gamekeeper only needs to focus on the right-hand side and the current position of the teams.</w:t>
       </w:r>
       <w:bookmarkStart w:id="0" w:name="_GoBack"/>
       <w:bookmarkEnd w:id="0"/>
-      <w:r>
-        <w:rPr>
-          <w:sz w:val="26"/>
-          <w:szCs w:val="26"/>
-          <w:u w:val="single"/>
-        </w:rPr>
-        <w:t>p</w:t>
-      </w:r>
-    </w:p>
-    <w:p>
-      <w:r>
-        <w:t>The map page will also be very simple, containing only a large map of the university followed by the list of locations and a checkbox for if they’ve been completed. This is done once again to stop any extra confusion to the teams using the app.</w:t>
-      </w:r>
-    </w:p>
-    <w:p/>
-    <w:p>
-      <w:pPr>
-        <w:rPr>
-          <w:sz w:val="26"/>
-          <w:szCs w:val="26"/>
-          <w:u w:val="single"/>
-        </w:rPr>
-      </w:pPr>
-      <w:r>
-        <w:rPr>
-          <w:sz w:val="26"/>
-          <w:szCs w:val="26"/>
-          <w:u w:val="single"/>
-        </w:rPr>
-        <w:t>Admin/Gamekeeper</w:t>
-      </w:r>
-    </w:p>
-    <w:p>
-      <w:r>
-        <w:t xml:space="preserve">The admin login </w:t>
-      </w:r>
-      <w:proofErr w:type="gramStart"/>
-      <w:r>
-        <w:t>pages</w:t>
-      </w:r>
-      <w:proofErr w:type="gramEnd"/>
-      <w:r>
-        <w:t xml:space="preserve"> and gamekeeper dashboard will be optimised for use on a desktop PC or laptop, as these will be the primary devices that these pages are used on. Therefore, they will utilise the wider screen and landscape pattern to full effect.</w:t>
-      </w:r>
-    </w:p>
-    <w:p>
-      <w:r>
-        <w:t>On the gamekeeper dashboard, the buttons and actions that they can do are down the left-hand side and easily accessible. Alongside these will be the list of teams in the current game and their progress in the game, as shown by the letters that they have collected. This means that once a game has been fully set up, the gamekeeper only needs to focus on the right-hand side and the current position of the teams.</w:t>
-      </w:r>
-    </w:p>
-    <w:p/>
+    </w:p>
+    <w:p>
+      <w:r>
+        <w:drawing>
+          <wp:anchor distT="0" distB="0" distL="114300" distR="114300" simplePos="0" relativeHeight="251663360" behindDoc="0" locked="0" layoutInCell="1" allowOverlap="1" wp14:anchorId="3646EBAB" wp14:editId="3BB4834F">
+            <wp:simplePos x="0" y="0"/>
+            <wp:positionH relativeFrom="column">
+              <wp:posOffset>0</wp:posOffset>
+            </wp:positionH>
+            <wp:positionV relativeFrom="paragraph">
+              <wp:posOffset>158750</wp:posOffset>
+            </wp:positionV>
+            <wp:extent cx="5727700" cy="3197225"/>
+            <wp:effectExtent l="0" t="0" r="0" b="3175"/>
+            <wp:wrapNone/>
+            <wp:docPr id="2" name="Picture 2"/>
+            <wp:cNvGraphicFramePr>
+              <a:graphicFrameLocks xmlns:a="http://schemas.openxmlformats.org/drawingml/2006/main" noChangeAspect="1"/>
+            </wp:cNvGraphicFramePr>
+            <a:graphic xmlns:a="http://schemas.openxmlformats.org/drawingml/2006/main">
+              <a:graphicData uri="http://schemas.openxmlformats.org/drawingml/2006/picture">
+                <pic:pic xmlns:pic="http://schemas.openxmlformats.org/drawingml/2006/picture">
+                  <pic:nvPicPr>
+                    <pic:cNvPr id="1" name=""/>
+                    <pic:cNvPicPr/>
+                  </pic:nvPicPr>
+                  <pic:blipFill>
+                    <a:blip r:embed="rId7" cstate="print">
+                      <a:extLst>
+                        <a:ext uri="{28A0092B-C50C-407E-A947-70E740481C1C}">
+                          <a14:useLocalDpi xmlns:a14="http://schemas.microsoft.com/office/drawing/2010/main" val="0"/>
+                        </a:ext>
+                      </a:extLst>
+                    </a:blip>
+                    <a:stretch>
+                      <a:fillRect/>
+                    </a:stretch>
+                  </pic:blipFill>
+                  <pic:spPr>
+                    <a:xfrm>
+                      <a:off x="0" y="0"/>
+                      <a:ext cx="5727700" cy="3197225"/>
+                    </a:xfrm>
+                    <a:prstGeom prst="rect">
+                      <a:avLst/>
+                    </a:prstGeom>
+                  </pic:spPr>
+                </pic:pic>
+              </a:graphicData>
+            </a:graphic>
+            <wp14:sizeRelH relativeFrom="page">
+              <wp14:pctWidth>0</wp14:pctWidth>
+            </wp14:sizeRelH>
+            <wp14:sizeRelV relativeFrom="page">
+              <wp14:pctHeight>0</wp14:pctHeight>
+            </wp14:sizeRelV>
+          </wp:anchor>
+        </w:drawing>
+      </w:r>
+    </w:p>
     <w:sectPr>
       <w:pgSz w:w="11900" w:h="16840"/>
       <w:pgMar w:top="1440" w:right="1440" w:bottom="1440" w:left="1440" w:header="708" w:footer="708" w:gutter="0"/>

</xml_diff>